<commit_message>
WIP: Res Chap 1
</commit_message>
<xml_diff>
--- a/R_chap_1_pics/trimer.docx
+++ b/R_chap_1_pics/trimer.docx
@@ -3,7 +3,6 @@
 <w:document xmlns:wpc="http://schemas.microsoft.com/office/word/2010/wordprocessingCanvas" xmlns:cx="http://schemas.microsoft.com/office/drawing/2014/chartex" xmlns:cx1="http://schemas.microsoft.com/office/drawing/2015/9/8/chartex" xmlns:cx2="http://schemas.microsoft.com/office/drawing/2015/10/21/chartex" xmlns:cx3="http://schemas.microsoft.com/office/drawing/2016/5/9/chartex" xmlns:cx4="http://schemas.microsoft.com/office/drawing/2016/5/10/chartex" xmlns:cx5="http://schemas.microsoft.com/office/drawing/2016/5/11/chartex" xmlns:cx6="http://schemas.microsoft.com/office/drawing/2016/5/12/chartex" xmlns:cx7="http://schemas.microsoft.com/office/drawing/2016/5/13/chartex" xmlns:cx8="http://schemas.microsoft.com/office/drawing/2016/5/14/chartex" xmlns:mc="http://schemas.openxmlformats.org/markup-compatibility/2006" xmlns:aink="http://schemas.microsoft.com/office/drawing/2016/ink" xmlns:am3d="http://schemas.microsoft.com/office/drawing/2017/model3d" xmlns:o="urn:schemas-microsoft-com:office:office" xmlns:r="http://schemas.openxmlformats.org/officeDocument/2006/relationships" xmlns:m="http://schemas.openxmlformats.org/officeDocument/2006/math" xmlns:v="urn:schemas-microsoft-com:vml" xmlns:wp14="http://schemas.microsoft.com/office/word/2010/wordprocessingDrawing" xmlns:wp="http://schemas.openxmlformats.org/drawingml/2006/wordprocessingDrawing" xmlns:w10="urn:schemas-microsoft-com:office:word" xmlns:w="http://schemas.openxmlformats.org/wordprocessingml/2006/main" xmlns:w14="http://schemas.microsoft.com/office/word/2010/wordml" xmlns:w15="http://schemas.microsoft.com/office/word/2012/wordml" xmlns:w16cid="http://schemas.microsoft.com/office/word/2016/wordml/cid" xmlns:w16se="http://schemas.microsoft.com/office/word/2015/wordml/symex" xmlns:wpg="http://schemas.microsoft.com/office/word/2010/wordprocessingGroup" xmlns:wpi="http://schemas.microsoft.com/office/word/2010/wordprocessingInk" xmlns:wne="http://schemas.microsoft.com/office/word/2006/wordml" xmlns:wps="http://schemas.microsoft.com/office/word/2010/wordprocessingShape" mc:Ignorable="w14 w15 w16se w16cid wp14">
   <w:body>
     <w:p>
-      <w:bookmarkStart w:id="0" w:name="_GoBack"/>
       <w:r>
         <w:rPr>
           <w:noProof/>
@@ -11,7 +10,7 @@
         <mc:AlternateContent>
           <mc:Choice Requires="wpg">
             <w:drawing>
-              <wp:anchor distT="0" distB="0" distL="114300" distR="114300" simplePos="0" relativeHeight="251665408" behindDoc="0" locked="0" layoutInCell="1" allowOverlap="1">
+              <wp:anchor distT="0" distB="0" distL="114300" distR="114300" simplePos="0" relativeHeight="251660288" behindDoc="0" locked="0" layoutInCell="1" allowOverlap="1" wp14:anchorId="4AA865D0" wp14:editId="2DF196A1">
                 <wp:simplePos x="0" y="0"/>
                 <wp:positionH relativeFrom="column">
                   <wp:posOffset>54610</wp:posOffset>
@@ -257,7 +256,7 @@
           </mc:Choice>
           <mc:Fallback>
             <w:pict>
-              <v:group w14:anchorId="6A944F3A" id="Group 11" o:spid="_x0000_s1026" style="position:absolute;margin-left:4.3pt;margin-top:212.1pt;width:502.8pt;height:138.15pt;z-index:251665408" coordsize="63855,17547" o:gfxdata="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">
+              <v:group w14:anchorId="71068F97" id="Group 11" o:spid="_x0000_s1026" style="position:absolute;margin-left:4.3pt;margin-top:212.1pt;width:502.8pt;height:138.15pt;z-index:251660288" coordsize="63855,17547" o:gfxdata="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">
                 <v:group id="Group 10" o:spid="_x0000_s1027" style="position:absolute;width:63855;height:15011" coordorigin="508,-317" coordsize="63855,15011" o:gfxdata="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">
                   <v:oval id="Oval 3" o:spid="_x0000_s1028" style="position:absolute;left:3810;width:21336;height:14287;visibility:visible;mso-wrap-style:square;v-text-anchor:middle" o:gfxdata="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" fillcolor="#bdd6ee [1304]" stroked="f" strokeweight="1pt">
                     <v:stroke joinstyle="miter"/>
@@ -301,13 +300,12 @@
           </mc:Fallback>
         </mc:AlternateContent>
       </w:r>
-      <w:bookmarkEnd w:id="0"/>
       <w:r>
         <w:rPr>
           <w:noProof/>
         </w:rPr>
         <w:drawing>
-          <wp:inline distT="0" distB="0" distL="0" distR="0" wp14:anchorId="71AB4638">
+          <wp:inline distT="0" distB="0" distL="0" distR="0" wp14:anchorId="4EB75E0E" wp14:editId="282C73C2">
             <wp:extent cx="6383020" cy="1774190"/>
             <wp:effectExtent l="0" t="0" r="0" b="0"/>
             <wp:docPr id="12" name="Picture 12"/>
@@ -353,6 +351,335 @@
         </w:drawing>
       </w:r>
     </w:p>
+    <w:p>
+      <w:r>
+        <w:br w:type="page"/>
+      </w:r>
+    </w:p>
+    <w:p>
+      <w:r>
+        <w:rPr>
+          <w:noProof/>
+        </w:rPr>
+        <w:lastRenderedPageBreak/>
+        <mc:AlternateContent>
+          <mc:Choice Requires="wpg">
+            <w:drawing>
+              <wp:anchor distT="0" distB="0" distL="114300" distR="114300" simplePos="0" relativeHeight="251668480" behindDoc="0" locked="0" layoutInCell="1" allowOverlap="1" wp14:anchorId="32E5E038" wp14:editId="2EDF7702">
+                <wp:simplePos x="0" y="0"/>
+                <wp:positionH relativeFrom="column">
+                  <wp:posOffset>243840</wp:posOffset>
+                </wp:positionH>
+                <wp:positionV relativeFrom="paragraph">
+                  <wp:posOffset>259080</wp:posOffset>
+                </wp:positionV>
+                <wp:extent cx="5928360" cy="1782657"/>
+                <wp:effectExtent l="0" t="0" r="0" b="27305"/>
+                <wp:wrapSquare wrapText="bothSides"/>
+                <wp:docPr id="20" name="Group 20"/>
+                <wp:cNvGraphicFramePr/>
+                <a:graphic xmlns:a="http://schemas.openxmlformats.org/drawingml/2006/main">
+                  <a:graphicData uri="http://schemas.microsoft.com/office/word/2010/wordprocessingGroup">
+                    <wpg:wgp>
+                      <wpg:cNvGrpSpPr/>
+                      <wpg:grpSpPr>
+                        <a:xfrm>
+                          <a:off x="0" y="0"/>
+                          <a:ext cx="5928360" cy="1782657"/>
+                          <a:chOff x="0" y="0"/>
+                          <a:chExt cx="5928360" cy="1782657"/>
+                        </a:xfrm>
+                      </wpg:grpSpPr>
+                      <wps:wsp>
+                        <wps:cNvPr id="14" name="Oval 14"/>
+                        <wps:cNvSpPr/>
+                        <wps:spPr>
+                          <a:xfrm>
+                            <a:off x="91440" y="60960"/>
+                            <a:ext cx="2125980" cy="1463040"/>
+                          </a:xfrm>
+                          <a:prstGeom prst="ellipse">
+                            <a:avLst/>
+                          </a:prstGeom>
+                          <a:solidFill>
+                            <a:schemeClr val="accent5">
+                              <a:lumMod val="40000"/>
+                              <a:lumOff val="60000"/>
+                            </a:schemeClr>
+                          </a:solidFill>
+                          <a:ln>
+                            <a:noFill/>
+                          </a:ln>
+                        </wps:spPr>
+                        <wps:style>
+                          <a:lnRef idx="2">
+                            <a:schemeClr val="accent1">
+                              <a:shade val="50000"/>
+                            </a:schemeClr>
+                          </a:lnRef>
+                          <a:fillRef idx="1">
+                            <a:schemeClr val="accent1"/>
+                          </a:fillRef>
+                          <a:effectRef idx="0">
+                            <a:schemeClr val="accent1"/>
+                          </a:effectRef>
+                          <a:fontRef idx="minor">
+                            <a:schemeClr val="lt1"/>
+                          </a:fontRef>
+                        </wps:style>
+                        <wps:bodyPr rot="0" spcFirstLastPara="0" vertOverflow="overflow" horzOverflow="overflow" vert="horz" wrap="square" lIns="91440" tIns="45720" rIns="91440" bIns="45720" numCol="1" spcCol="0" rtlCol="0" fromWordArt="0" anchor="ctr" anchorCtr="0" forceAA="0" compatLnSpc="1">
+                          <a:prstTxWarp prst="textNoShape">
+                            <a:avLst/>
+                          </a:prstTxWarp>
+                          <a:noAutofit/>
+                        </wps:bodyPr>
+                      </wps:wsp>
+                      <wpg:grpSp>
+                        <wpg:cNvPr id="16" name="Group 16"/>
+                        <wpg:cNvGrpSpPr/>
+                        <wpg:grpSpPr>
+                          <a:xfrm>
+                            <a:off x="1123950" y="1310640"/>
+                            <a:ext cx="3530600" cy="472017"/>
+                            <a:chOff x="0" y="0"/>
+                            <a:chExt cx="3530600" cy="472017"/>
+                          </a:xfrm>
+                        </wpg:grpSpPr>
+                        <wps:wsp>
+                          <wps:cNvPr id="17" name="Straight Connector 17"/>
+                          <wps:cNvCnPr/>
+                          <wps:spPr>
+                            <a:xfrm>
+                              <a:off x="0" y="190500"/>
+                              <a:ext cx="0" cy="281517"/>
+                            </a:xfrm>
+                            <a:prstGeom prst="line">
+                              <a:avLst/>
+                            </a:prstGeom>
+                            <a:ln w="38100" cap="flat" cmpd="sng" algn="ctr">
+                              <a:solidFill>
+                                <a:schemeClr val="accent5"/>
+                              </a:solidFill>
+                              <a:prstDash val="dash"/>
+                              <a:round/>
+                              <a:headEnd type="none" w="med" len="med"/>
+                              <a:tailEnd type="none" w="med" len="med"/>
+                            </a:ln>
+                          </wps:spPr>
+                          <wps:style>
+                            <a:lnRef idx="0">
+                              <a:scrgbClr r="0" g="0" b="0"/>
+                            </a:lnRef>
+                            <a:fillRef idx="0">
+                              <a:scrgbClr r="0" g="0" b="0"/>
+                            </a:fillRef>
+                            <a:effectRef idx="0">
+                              <a:scrgbClr r="0" g="0" b="0"/>
+                            </a:effectRef>
+                            <a:fontRef idx="minor">
+                              <a:schemeClr val="tx1"/>
+                            </a:fontRef>
+                          </wps:style>
+                          <wps:bodyPr/>
+                        </wps:wsp>
+                        <wps:wsp>
+                          <wps:cNvPr id="18" name="Straight Connector 18"/>
+                          <wps:cNvCnPr/>
+                          <wps:spPr>
+                            <a:xfrm>
+                              <a:off x="0" y="469900"/>
+                              <a:ext cx="3520017" cy="0"/>
+                            </a:xfrm>
+                            <a:prstGeom prst="line">
+                              <a:avLst/>
+                            </a:prstGeom>
+                            <a:ln w="38100" cap="flat" cmpd="sng" algn="ctr">
+                              <a:solidFill>
+                                <a:schemeClr val="accent5"/>
+                              </a:solidFill>
+                              <a:prstDash val="dash"/>
+                              <a:round/>
+                              <a:headEnd type="none" w="med" len="med"/>
+                              <a:tailEnd type="none" w="med" len="med"/>
+                            </a:ln>
+                          </wps:spPr>
+                          <wps:style>
+                            <a:lnRef idx="0">
+                              <a:scrgbClr r="0" g="0" b="0"/>
+                            </a:lnRef>
+                            <a:fillRef idx="0">
+                              <a:scrgbClr r="0" g="0" b="0"/>
+                            </a:fillRef>
+                            <a:effectRef idx="0">
+                              <a:scrgbClr r="0" g="0" b="0"/>
+                            </a:effectRef>
+                            <a:fontRef idx="minor">
+                              <a:schemeClr val="tx1"/>
+                            </a:fontRef>
+                          </wps:style>
+                          <wps:bodyPr/>
+                        </wps:wsp>
+                        <wps:wsp>
+                          <wps:cNvPr id="19" name="Straight Connector 19"/>
+                          <wps:cNvCnPr/>
+                          <wps:spPr>
+                            <a:xfrm>
+                              <a:off x="3530600" y="0"/>
+                              <a:ext cx="0" cy="467360"/>
+                            </a:xfrm>
+                            <a:prstGeom prst="line">
+                              <a:avLst/>
+                            </a:prstGeom>
+                            <a:ln w="38100" cap="flat" cmpd="sng" algn="ctr">
+                              <a:solidFill>
+                                <a:schemeClr val="accent5"/>
+                              </a:solidFill>
+                              <a:prstDash val="dash"/>
+                              <a:round/>
+                              <a:headEnd type="arrow" w="med" len="med"/>
+                              <a:tailEnd type="none" w="med" len="med"/>
+                            </a:ln>
+                          </wps:spPr>
+                          <wps:style>
+                            <a:lnRef idx="0">
+                              <a:scrgbClr r="0" g="0" b="0"/>
+                            </a:lnRef>
+                            <a:fillRef idx="0">
+                              <a:scrgbClr r="0" g="0" b="0"/>
+                            </a:fillRef>
+                            <a:effectRef idx="0">
+                              <a:scrgbClr r="0" g="0" b="0"/>
+                            </a:effectRef>
+                            <a:fontRef idx="minor">
+                              <a:schemeClr val="tx1"/>
+                            </a:fontRef>
+                          </wps:style>
+                          <wps:bodyPr/>
+                        </wps:wsp>
+                      </wpg:grpSp>
+                      <pic:pic xmlns:pic="http://schemas.openxmlformats.org/drawingml/2006/picture">
+                        <pic:nvPicPr>
+                          <pic:cNvPr id="4" name="Picture 4"/>
+                          <pic:cNvPicPr>
+                            <a:picLocks noChangeAspect="1"/>
+                          </pic:cNvPicPr>
+                        </pic:nvPicPr>
+                        <pic:blipFill>
+                          <a:blip r:embed="rId8">
+                            <a:extLst>
+                              <a:ext uri="{28A0092B-C50C-407E-A947-70E740481C1C}">
+                                <a14:useLocalDpi xmlns:a14="http://schemas.microsoft.com/office/drawing/2010/main" val="0"/>
+                              </a:ext>
+                            </a:extLst>
+                          </a:blip>
+                          <a:srcRect/>
+                          <a:stretch>
+                            <a:fillRect/>
+                          </a:stretch>
+                        </pic:blipFill>
+                        <pic:spPr bwMode="auto">
+                          <a:xfrm>
+                            <a:off x="0" y="0"/>
+                            <a:ext cx="5928360" cy="1501140"/>
+                          </a:xfrm>
+                          <a:prstGeom prst="rect">
+                            <a:avLst/>
+                          </a:prstGeom>
+                          <a:noFill/>
+                          <a:ln>
+                            <a:noFill/>
+                          </a:ln>
+                        </pic:spPr>
+                      </pic:pic>
+                    </wpg:wgp>
+                  </a:graphicData>
+                </a:graphic>
+              </wp:anchor>
+            </w:drawing>
+          </mc:Choice>
+          <mc:Fallback>
+            <w:pict>
+              <v:group w14:anchorId="0C689BAC" id="Group 20" o:spid="_x0000_s1026" style="position:absolute;margin-left:19.2pt;margin-top:20.4pt;width:466.8pt;height:140.35pt;z-index:251668480" coordsize="59283,17826" o:gfxdata="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">
+                <v:oval id="Oval 14" o:spid="_x0000_s1027" style="position:absolute;left:914;top:609;width:21260;height:14631;visibility:visible;mso-wrap-style:square;v-text-anchor:middle" o:gfxdata="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" fillcolor="#bdd6ee [1304]" stroked="f" strokeweight="1pt">
+                  <v:stroke joinstyle="miter"/>
+                </v:oval>
+                <v:group id="Group 16" o:spid="_x0000_s1028" style="position:absolute;left:11239;top:13106;width:35306;height:4720" coordsize="35306,4720" o:gfxdata="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">
+                  <v:line id="Straight Connector 17" o:spid="_x0000_s1029" style="position:absolute;visibility:visible;mso-wrap-style:square" from="0,1905" to="0,4720" o:connectortype="straight" o:gfxdata="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" strokecolor="#5b9bd5 [3208]" strokeweight="3pt">
+                    <v:stroke dashstyle="dash"/>
+                  </v:line>
+                  <v:line id="Straight Connector 18" o:spid="_x0000_s1030" style="position:absolute;visibility:visible;mso-wrap-style:square" from="0,4699" to="35200,4699" o:connectortype="straight" o:gfxdata="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" strokecolor="#5b9bd5 [3208]" strokeweight="3pt">
+                    <v:stroke dashstyle="dash"/>
+                  </v:line>
+                  <v:line id="Straight Connector 19" o:spid="_x0000_s1031" style="position:absolute;visibility:visible;mso-wrap-style:square" from="35306,0" to="35306,4673" o:connectortype="straight" o:gfxdata="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" strokecolor="#5b9bd5 [3208]" strokeweight="3pt">
+                    <v:stroke dashstyle="dash" startarrow="open"/>
+                  </v:line>
+                </v:group>
+                <v:shape id="Picture 4" o:spid="_x0000_s1032" type="#_x0000_t75" style="position:absolute;width:59283;height:15011;visibility:visible;mso-wrap-style:square" o:gfxdata="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">
+                  <v:imagedata r:id="rId9" o:title=""/>
+                </v:shape>
+                <w10:wrap type="square"/>
+              </v:group>
+            </w:pict>
+          </mc:Fallback>
+        </mc:AlternateContent>
+      </w:r>
+    </w:p>
+    <w:p/>
+    <w:p/>
+    <w:p>
+      <w:bookmarkStart w:id="0" w:name="_GoBack"/>
+      <w:r>
+        <w:rPr>
+          <w:noProof/>
+        </w:rPr>
+        <w:drawing>
+          <wp:inline distT="0" distB="0" distL="0" distR="0" wp14:anchorId="26DBBBF6" wp14:editId="31E0BE9F">
+            <wp:extent cx="5932170" cy="1798320"/>
+            <wp:effectExtent l="0" t="0" r="0" b="0"/>
+            <wp:docPr id="21" name="Picture 21"/>
+            <wp:cNvGraphicFramePr>
+              <a:graphicFrameLocks xmlns:a="http://schemas.openxmlformats.org/drawingml/2006/main" noChangeAspect="1"/>
+            </wp:cNvGraphicFramePr>
+            <a:graphic xmlns:a="http://schemas.openxmlformats.org/drawingml/2006/main">
+              <a:graphicData uri="http://schemas.openxmlformats.org/drawingml/2006/picture">
+                <pic:pic xmlns:pic="http://schemas.openxmlformats.org/drawingml/2006/picture">
+                  <pic:nvPicPr>
+                    <pic:cNvPr id="0" name="Picture 2"/>
+                    <pic:cNvPicPr>
+                      <a:picLocks noChangeAspect="1" noChangeArrowheads="1"/>
+                    </pic:cNvPicPr>
+                  </pic:nvPicPr>
+                  <pic:blipFill>
+                    <a:blip r:embed="rId10">
+                      <a:extLst>
+                        <a:ext uri="{28A0092B-C50C-407E-A947-70E740481C1C}">
+                          <a14:useLocalDpi xmlns:a14="http://schemas.microsoft.com/office/drawing/2010/main" val="0"/>
+                        </a:ext>
+                      </a:extLst>
+                    </a:blip>
+                    <a:srcRect/>
+                    <a:stretch>
+                      <a:fillRect/>
+                    </a:stretch>
+                  </pic:blipFill>
+                  <pic:spPr bwMode="auto">
+                    <a:xfrm>
+                      <a:off x="0" y="0"/>
+                      <a:ext cx="5932170" cy="1798320"/>
+                    </a:xfrm>
+                    <a:prstGeom prst="rect">
+                      <a:avLst/>
+                    </a:prstGeom>
+                    <a:noFill/>
+                  </pic:spPr>
+                </pic:pic>
+              </a:graphicData>
+            </a:graphic>
+          </wp:inline>
+        </w:drawing>
+      </w:r>
+      <w:bookmarkEnd w:id="0"/>
+    </w:p>
     <w:sectPr>
       <w:pgSz w:w="16838" w:h="11906" w:orient="landscape"/>
       <w:pgMar w:top="720" w:right="720" w:bottom="720" w:left="720" w:header="708" w:footer="708" w:gutter="0"/>
@@ -380,7 +707,7 @@
       </w:pPr>
     </w:pPrDefault>
   </w:docDefaults>
-  <w:latentStyles w:defLockedState="0" w:defUIPriority="99" w:defSemiHidden="0" w:defUnhideWhenUsed="0" w:defQFormat="0" w:count="375">
+  <w:latentStyles w:defLockedState="0" w:defUIPriority="99" w:defSemiHidden="0" w:defUnhideWhenUsed="0" w:defQFormat="0" w:count="376">
     <w:lsdException w:name="Normal" w:uiPriority="0" w:qFormat="1"/>
     <w:lsdException w:name="heading 1" w:uiPriority="9" w:qFormat="1"/>
     <w:lsdException w:name="heading 2" w:semiHidden="1" w:uiPriority="9" w:unhideWhenUsed="1" w:qFormat="1"/>
@@ -486,7 +813,6 @@
     <w:lsdException w:name="HTML Sample" w:semiHidden="1" w:unhideWhenUsed="1"/>
     <w:lsdException w:name="HTML Typewriter" w:semiHidden="1" w:unhideWhenUsed="1"/>
     <w:lsdException w:name="HTML Variable" w:semiHidden="1" w:unhideWhenUsed="1"/>
-    <w:lsdException w:name="Normal Table" w:semiHidden="1" w:unhideWhenUsed="1"/>
     <w:lsdException w:name="annotation subject" w:semiHidden="1" w:unhideWhenUsed="1"/>
     <w:lsdException w:name="No List" w:semiHidden="1" w:unhideWhenUsed="1"/>
     <w:lsdException w:name="Outline List 1" w:semiHidden="1" w:unhideWhenUsed="1"/>
@@ -533,10 +859,8 @@
     <w:lsdException w:name="Table Subtle 2" w:semiHidden="1" w:unhideWhenUsed="1"/>
     <w:lsdException w:name="Table Web 1" w:semiHidden="1" w:unhideWhenUsed="1"/>
     <w:lsdException w:name="Table Web 2" w:semiHidden="1" w:unhideWhenUsed="1"/>
-    <w:lsdException w:name="Table Web 3" w:semiHidden="1" w:unhideWhenUsed="1"/>
     <w:lsdException w:name="Balloon Text" w:semiHidden="1" w:unhideWhenUsed="1"/>
     <w:lsdException w:name="Table Grid" w:uiPriority="39"/>
-    <w:lsdException w:name="Table Theme" w:semiHidden="1" w:unhideWhenUsed="1"/>
     <w:lsdException w:name="Placeholder Text" w:semiHidden="1"/>
     <w:lsdException w:name="No Spacing" w:uiPriority="1" w:qFormat="1"/>
     <w:lsdException w:name="Light Shading" w:uiPriority="60"/>
@@ -756,6 +1080,7 @@
     <w:lsdException w:name="Smart Hyperlink" w:semiHidden="1" w:unhideWhenUsed="1"/>
     <w:lsdException w:name="Hashtag" w:semiHidden="1" w:unhideWhenUsed="1"/>
     <w:lsdException w:name="Unresolved Mention" w:semiHidden="1" w:unhideWhenUsed="1"/>
+    <w:lsdException w:name="Smart Link" w:semiHidden="1" w:unhideWhenUsed="1"/>
   </w:latentStyles>
   <w:style w:type="paragraph" w:default="1" w:styleId="Normal">
     <w:name w:val="Normal"/>
@@ -1121,7 +1446,7 @@
 </file>
 
 <file path=customXml/itemProps1.xml><?xml version="1.0" encoding="utf-8"?>
-<ds:datastoreItem xmlns:ds="http://schemas.openxmlformats.org/officeDocument/2006/customXml" ds:itemID="{8DDAC11F-948E-4C15-B8C3-C947EA957329}">
+<ds:datastoreItem xmlns:ds="http://schemas.openxmlformats.org/officeDocument/2006/customXml" ds:itemID="{1FAA1A04-9EC9-410A-8840-02100F624296}">
   <ds:schemaRefs>
     <ds:schemaRef ds:uri="http://schemas.openxmlformats.org/officeDocument/2006/bibliography"/>
   </ds:schemaRefs>

</xml_diff>